<commit_message>
Chapter 10 intro added
</commit_message>
<xml_diff>
--- a/DevOps_Chapters/Mobile_DevOps_Chapter_10.docx
+++ b/DevOps_Chapters/Mobile_DevOps_Chapter_10.docx
@@ -45,8 +45,232 @@
           <w:szCs w:val="24"/>
         </w:rPr>
       </w:pPr>
+      <w:r>
+        <w:rPr>
+          <w:sz w:val="24"/>
+          <w:szCs w:val="24"/>
+        </w:rPr>
+        <w:t xml:space="preserve">Application monitoring is a simple process of keeping track of various </w:t>
+      </w:r>
+      <w:r>
+        <w:rPr>
+          <w:sz w:val="24"/>
+          <w:szCs w:val="24"/>
+        </w:rPr>
+        <w:t xml:space="preserve">aspects of an </w:t>
+      </w:r>
+      <w:r>
+        <w:rPr>
+          <w:sz w:val="24"/>
+          <w:szCs w:val="24"/>
+        </w:rPr>
+        <w:t>application</w:t>
+      </w:r>
+      <w:r>
+        <w:rPr>
+          <w:sz w:val="24"/>
+          <w:szCs w:val="24"/>
+        </w:rPr>
+        <w:t xml:space="preserve"> and how they are performing.</w:t>
+      </w:r>
+      <w:r>
+        <w:rPr>
+          <w:sz w:val="24"/>
+          <w:szCs w:val="24"/>
+        </w:rPr>
+        <w:t xml:space="preserve"> It is very important for consistent quality check and improvement </w:t>
+      </w:r>
+      <w:r>
+        <w:rPr>
+          <w:sz w:val="24"/>
+          <w:szCs w:val="24"/>
+        </w:rPr>
+        <w:t>and</w:t>
+      </w:r>
+      <w:r>
+        <w:rPr>
+          <w:sz w:val="24"/>
+          <w:szCs w:val="24"/>
+        </w:rPr>
+        <w:t xml:space="preserve"> important to find out problems in the application before it gets to users.</w:t>
+      </w:r>
+      <w:r>
+        <w:rPr>
+          <w:sz w:val="24"/>
+          <w:szCs w:val="24"/>
+        </w:rPr>
+        <w:br/>
+      </w:r>
+      <w:r>
+        <w:rPr>
+          <w:sz w:val="24"/>
+          <w:szCs w:val="24"/>
+        </w:rPr>
+        <w:t xml:space="preserve">Application monitoring will not only let us know the performance of the application and issues within the application but also keep in check the status of </w:t>
+      </w:r>
+      <w:r>
+        <w:rPr>
+          <w:sz w:val="24"/>
+          <w:szCs w:val="24"/>
+        </w:rPr>
+        <w:t>its</w:t>
+      </w:r>
+      <w:r>
+        <w:rPr>
+          <w:sz w:val="24"/>
+          <w:szCs w:val="24"/>
+        </w:rPr>
+        <w:t xml:space="preserve"> related databases and APIs.</w:t>
+      </w:r>
+    </w:p>
+    <w:p>
+      <w:pPr>
+        <w:rPr>
+          <w:sz w:val="24"/>
+          <w:szCs w:val="24"/>
+        </w:rPr>
+      </w:pPr>
+    </w:p>
+    <w:p>
+      <w:pPr>
+        <w:rPr>
+          <w:b/>
+          <w:sz w:val="36"/>
+          <w:szCs w:val="24"/>
+        </w:rPr>
+      </w:pPr>
+      <w:r>
+        <w:rPr>
+          <w:b/>
+          <w:sz w:val="36"/>
+          <w:szCs w:val="24"/>
+        </w:rPr>
+        <w:t>API Level Monitoring</w:t>
+      </w:r>
       <w:bookmarkStart w:id="0" w:name="_GoBack"/>
       <w:bookmarkEnd w:id="0"/>
+      <w:r>
+        <w:rPr>
+          <w:b/>
+          <w:sz w:val="36"/>
+          <w:szCs w:val="24"/>
+        </w:rPr>
+        <w:br/>
+      </w:r>
+      <w:r>
+        <w:rPr>
+          <w:sz w:val="24"/>
+          <w:szCs w:val="24"/>
+        </w:rPr>
+        <w:t xml:space="preserve">APIs are an integral part of today’s integrated development environments. Most of the applications share common APIs between web and mobile. </w:t>
+      </w:r>
+      <w:r>
+        <w:rPr>
+          <w:sz w:val="24"/>
+          <w:szCs w:val="24"/>
+        </w:rPr>
+        <w:t xml:space="preserve">APIs are a great way of providing </w:t>
+      </w:r>
+      <w:r>
+        <w:rPr>
+          <w:sz w:val="24"/>
+          <w:szCs w:val="24"/>
+        </w:rPr>
+        <w:t>a consistent operation behavior across different platforms.</w:t>
+      </w:r>
+      <w:r>
+        <w:rPr>
+          <w:sz w:val="24"/>
+          <w:szCs w:val="24"/>
+        </w:rPr>
+        <w:t xml:space="preserve"> It also hel</w:t>
+      </w:r>
+      <w:r>
+        <w:rPr>
+          <w:sz w:val="24"/>
+          <w:szCs w:val="24"/>
+        </w:rPr>
+        <w:t>ps share the same business and data l</w:t>
+      </w:r>
+      <w:r>
+        <w:rPr>
+          <w:sz w:val="24"/>
+          <w:szCs w:val="24"/>
+        </w:rPr>
+        <w:t xml:space="preserve">ayer operations </w:t>
+      </w:r>
+      <w:r>
+        <w:rPr>
+          <w:sz w:val="24"/>
+          <w:szCs w:val="24"/>
+        </w:rPr>
+        <w:t>between different mobile application platforms like you can use the same APIs for iOS, Android and web applications.</w:t>
+      </w:r>
+    </w:p>
+    <w:p>
+      <w:pPr>
+        <w:rPr>
+          <w:sz w:val="24"/>
+          <w:szCs w:val="24"/>
+        </w:rPr>
+      </w:pPr>
+      <w:r>
+        <w:rPr>
+          <w:sz w:val="24"/>
+          <w:szCs w:val="24"/>
+        </w:rPr>
+        <w:br/>
+        <w:t>Because API is so important in the development of a mobile application</w:t>
+      </w:r>
+      <w:r>
+        <w:rPr>
+          <w:sz w:val="24"/>
+          <w:szCs w:val="24"/>
+        </w:rPr>
+        <w:t xml:space="preserve">, it becomes equally critical to monitor </w:t>
+      </w:r>
+      <w:r>
+        <w:rPr>
+          <w:sz w:val="24"/>
+          <w:szCs w:val="24"/>
+        </w:rPr>
+        <w:t>APIs to ensure high availability</w:t>
+      </w:r>
+      <w:r>
+        <w:rPr>
+          <w:sz w:val="24"/>
+          <w:szCs w:val="24"/>
+        </w:rPr>
+        <w:t>.</w:t>
+      </w:r>
+      <w:r>
+        <w:rPr>
+          <w:sz w:val="24"/>
+          <w:szCs w:val="24"/>
+        </w:rPr>
+        <w:t xml:space="preserve"> API goes down, entire application can stop working</w:t>
+      </w:r>
+      <w:r>
+        <w:rPr>
+          <w:sz w:val="24"/>
+          <w:szCs w:val="24"/>
+        </w:rPr>
+        <w:t xml:space="preserve"> and user might not be able to do any operation that requires API to be available, usually any server operation and not offline</w:t>
+      </w:r>
+      <w:r>
+        <w:rPr>
+          <w:sz w:val="24"/>
+          <w:szCs w:val="24"/>
+        </w:rPr>
+        <w:t>.</w:t>
+      </w:r>
+      <w:r>
+        <w:rPr>
+          <w:sz w:val="24"/>
+          <w:szCs w:val="24"/>
+        </w:rPr>
+        <w:t xml:space="preserve"> </w:t>
+      </w:r>
     </w:p>
     <w:sectPr>
       <w:pgSz w:w="12240" w:h="15840"/>

</xml_diff>